<commit_message>
Modified Budget and What-If Analysis document
</commit_message>
<xml_diff>
--- a/Budget_and_What-If_Analysis/Budgets_and_What-If_Analysis.docx
+++ b/Budget_and_What-If_Analysis/Budgets_and_What-If_Analysis.docx
@@ -93,6 +93,9 @@
       <w:r>
         <w:t>Describe a budget and how it is used</w:t>
       </w:r>
+      <w:r>
+        <w:t>.</w:t>
+      </w:r>
     </w:p>
     <w:p>
       <w:pPr>
@@ -105,6 +108,9 @@
       <w:r>
         <w:t>Identify assumption data on a budget</w:t>
       </w:r>
+      <w:r>
+        <w:t>.</w:t>
+      </w:r>
     </w:p>
     <w:p>
       <w:pPr>
@@ -117,6 +123,9 @@
       <w:r>
         <w:t>Define What-If Analysis and how it is used</w:t>
       </w:r>
+      <w:r>
+        <w:t>.</w:t>
+      </w:r>
     </w:p>
     <w:p>
       <w:pPr>
@@ -129,6 +138,9 @@
       <w:r>
         <w:t>Build formulas to create an accurate and flexible budget in Excel</w:t>
       </w:r>
+      <w:r>
+        <w:t>.</w:t>
+      </w:r>
     </w:p>
     <w:p>
       <w:pPr>
@@ -144,6 +156,9 @@
       <w:r>
         <w:t xml:space="preserve"> Analysis in Excel</w:t>
       </w:r>
+      <w:r>
+        <w:t>.</w:t>
+      </w:r>
     </w:p>
     <w:p>
       <w:pPr>
@@ -156,6 +171,9 @@
       <w:r>
         <w:t>Format a range of cells in Excel using the Format Painter</w:t>
       </w:r>
+      <w:r>
+        <w:t>.</w:t>
+      </w:r>
     </w:p>
     <w:p>
       <w:pPr>
@@ -167,6 +185,9 @@
       </w:pPr>
       <w:r>
         <w:t>Format a budget in Excel to protect calculated information</w:t>
+      </w:r>
+      <w:r>
+        <w:t>.</w:t>
       </w:r>
     </w:p>
     <w:p>

</xml_diff>